<commit_message>
Final app before videoshootout
</commit_message>
<xml_diff>
--- a/gui/tests/doc2.docx
+++ b/gui/tests/doc2.docx
@@ -3,14 +3,352 @@
 <w:document xmlns:wpc="http://schemas.microsoft.com/office/word/2010/wordprocessingCanvas" xmlns:cx="http://schemas.microsoft.com/office/drawing/2014/chartex" xmlns:cx1="http://schemas.microsoft.com/office/drawing/2015/9/8/chartex" xmlns:cx2="http://schemas.microsoft.com/office/drawing/2015/10/21/chartex" xmlns:cx3="http://schemas.microsoft.com/office/drawing/2016/5/9/chartex" xmlns:cx4="http://schemas.microsoft.com/office/drawing/2016/5/10/chartex" xmlns:cx5="http://schemas.microsoft.com/office/drawing/2016/5/11/chartex" xmlns:cx6="http://schemas.microsoft.com/office/drawing/2016/5/12/chartex" xmlns:cx7="http://schemas.microsoft.com/office/drawing/2016/5/13/chartex" xmlns:cx8="http://schemas.microsoft.com/office/drawing/2016/5/14/chartex" xmlns:mc="http://schemas.openxmlformats.org/markup-compatibility/2006" xmlns:aink="http://schemas.microsoft.com/office/drawing/2016/ink" xmlns:am3d="http://schemas.microsoft.com/office/drawing/2017/model3d" xmlns:o="urn:schemas-microsoft-com:office:office" xmlns:r="http://schemas.openxmlformats.org/officeDocument/2006/relationships" xmlns:m="http://schemas.openxmlformats.org/officeDocument/2006/math" xmlns:v="urn:schemas-microsoft-com:vml" xmlns:wp14="http://schemas.microsoft.com/office/word/2010/wordprocessingDrawing" xmlns:wp="http://schemas.openxmlformats.org/drawingml/2006/wordprocessingDrawing" xmlns:w10="urn:schemas-microsoft-com:office:word" xmlns:w="http://schemas.openxmlformats.org/wordprocessingml/2006/main" xmlns:w14="http://schemas.microsoft.com/office/word/2010/wordml" xmlns:w15="http://schemas.microsoft.com/office/word/2012/wordml" xmlns:w16cex="http://schemas.microsoft.com/office/word/2018/wordml/cex" xmlns:w16cid="http://schemas.microsoft.com/office/word/2016/wordml/cid" xmlns:w16="http://schemas.microsoft.com/office/word/2018/wordml" xmlns:w16sdtdh="http://schemas.microsoft.com/office/word/2020/wordml/sdtdatahash" xmlns:w16se="http://schemas.microsoft.com/office/word/2015/wordml/symex" xmlns:wpg="http://schemas.microsoft.com/office/word/2010/wordprocessingGroup" xmlns:wpi="http://schemas.microsoft.com/office/word/2010/wordprocessingInk" xmlns:wne="http://schemas.microsoft.com/office/word/2006/wordml" xmlns:wps="http://schemas.microsoft.com/office/word/2010/wordprocessingShape" mc:Ignorable="w14 w15 w16se w16cid w16 w16cex w16sdtdh wp14">
   <w:body>
     <w:p>
-      <w:r>
-        <w:t>P</w:t>
-      </w:r>
-      <w:r>
-        <w:t>etane</w:t>
-      </w:r>
-      <w:r>
-        <w:t xml:space="preserve"> &lt;3</w:t>
+      <w:pPr>
+        <w:jc w:val="both"/>
+      </w:pPr>
+      <w:r>
+        <w:t xml:space="preserve">Cupcake ipsum dolor. Sit </w:t>
+      </w:r>
+      <w:proofErr w:type="spellStart"/>
+      <w:r>
+        <w:t>amet</w:t>
+      </w:r>
+      <w:proofErr w:type="spellEnd"/>
+      <w:r>
+        <w:t xml:space="preserve"> carrot cake </w:t>
+      </w:r>
+      <w:proofErr w:type="spellStart"/>
+      <w:r>
+        <w:t>dragée</w:t>
+      </w:r>
+      <w:proofErr w:type="spellEnd"/>
+      <w:r>
+        <w:t xml:space="preserve"> cookie bonbon gummi bears halvah cupcake. Chocolate cake fruitcake marzipan cake caramels. Marshmallow </w:t>
+      </w:r>
+      <w:proofErr w:type="spellStart"/>
+      <w:r>
+        <w:t>marshmallow</w:t>
+      </w:r>
+      <w:proofErr w:type="spellEnd"/>
+      <w:r>
+        <w:t xml:space="preserve"> danish ice cream icing. Cupcake gummi bears I love I love I love ice cream. Fruitcake sugar plum croissant icing powder caramels pudding. Chocolate cake sweet sugar plum chocolate cake jujubes. Soufflé tootsie roll candy canes. </w:t>
+      </w:r>
+      <w:proofErr w:type="spellStart"/>
+      <w:r>
+        <w:t>Chupa</w:t>
+      </w:r>
+      <w:proofErr w:type="spellEnd"/>
+      <w:r>
+        <w:t xml:space="preserve"> </w:t>
+      </w:r>
+      <w:proofErr w:type="spellStart"/>
+      <w:r>
+        <w:t>chups</w:t>
+      </w:r>
+      <w:proofErr w:type="spellEnd"/>
+      <w:r>
+        <w:t xml:space="preserve"> sugar plum lemon drops chocolate cake. I love tiramisu I love muffin halvah cake. Icing tiramisu candy canes I love I love. Toffee carrot cake powder danish. </w:t>
+      </w:r>
+      <w:proofErr w:type="gramStart"/>
+      <w:r>
+        <w:t>Jujubes</w:t>
+      </w:r>
+      <w:proofErr w:type="gramEnd"/>
+      <w:r>
+        <w:t xml:space="preserve"> caramels </w:t>
+      </w:r>
+      <w:proofErr w:type="spellStart"/>
+      <w:r>
+        <w:t>caramels</w:t>
+      </w:r>
+      <w:proofErr w:type="spellEnd"/>
+      <w:r>
+        <w:t xml:space="preserve"> pie.</w:t>
+      </w:r>
+    </w:p>
+    <w:p>
+      <w:pPr>
+        <w:jc w:val="both"/>
+      </w:pPr>
+      <w:r>
+        <w:t xml:space="preserve">Sweet roll caramels macaroon wafer cheesecake I love. Gummies chocolate bar macaroon brownie pie jelly apple pie topping. Powder caramels powder cake. Oat cake gingerbread cake biscuit macaroon. Muffin </w:t>
+      </w:r>
+      <w:proofErr w:type="gramStart"/>
+      <w:r>
+        <w:t>tootsie</w:t>
+      </w:r>
+      <w:proofErr w:type="gramEnd"/>
+      <w:r>
+        <w:t xml:space="preserve"> roll I love I love pie sesame snaps candy oat cake </w:t>
+      </w:r>
+      <w:proofErr w:type="spellStart"/>
+      <w:r>
+        <w:t>cake</w:t>
+      </w:r>
+      <w:proofErr w:type="spellEnd"/>
+      <w:r>
+        <w:t xml:space="preserve">. </w:t>
+      </w:r>
+      <w:proofErr w:type="gramStart"/>
+      <w:r>
+        <w:t>Jujubes</w:t>
+      </w:r>
+      <w:proofErr w:type="gramEnd"/>
+      <w:r>
+        <w:t xml:space="preserve"> pastry oat cake pie. Brownie ice cream I love. Icing caramels chocolate cake macaroon </w:t>
+      </w:r>
+      <w:proofErr w:type="spellStart"/>
+      <w:r>
+        <w:t>dragée</w:t>
+      </w:r>
+      <w:proofErr w:type="spellEnd"/>
+      <w:r>
+        <w:t xml:space="preserve"> lollipop. Toffee marshmallow cookie candy pudding I love tiramisu. Sugar plum cheesecake cotton candy toffee powder gummies I love </w:t>
+      </w:r>
+      <w:proofErr w:type="spellStart"/>
+      <w:r>
+        <w:t>liquorice</w:t>
+      </w:r>
+      <w:proofErr w:type="spellEnd"/>
+      <w:r>
+        <w:t xml:space="preserve"> lollipop. </w:t>
+      </w:r>
+      <w:proofErr w:type="spellStart"/>
+      <w:r>
+        <w:t>Liquorice</w:t>
+      </w:r>
+      <w:proofErr w:type="spellEnd"/>
+      <w:r>
+        <w:t xml:space="preserve"> chocolate cake cupcake biscuit jujubes gummies </w:t>
+      </w:r>
+      <w:proofErr w:type="spellStart"/>
+      <w:r>
+        <w:t>chupa</w:t>
+      </w:r>
+      <w:proofErr w:type="spellEnd"/>
+      <w:r>
+        <w:t xml:space="preserve"> </w:t>
+      </w:r>
+      <w:proofErr w:type="spellStart"/>
+      <w:r>
+        <w:t>chups</w:t>
+      </w:r>
+      <w:proofErr w:type="spellEnd"/>
+      <w:r>
+        <w:t xml:space="preserve">. Biscuit candy canes I love I love donut. Candy canes ice cream bonbon halvah topping chocolate cake </w:t>
+      </w:r>
+      <w:proofErr w:type="spellStart"/>
+      <w:r>
+        <w:t>chupa</w:t>
+      </w:r>
+      <w:proofErr w:type="spellEnd"/>
+      <w:r>
+        <w:t xml:space="preserve"> </w:t>
+      </w:r>
+      <w:proofErr w:type="spellStart"/>
+      <w:r>
+        <w:t>chups</w:t>
+      </w:r>
+      <w:proofErr w:type="spellEnd"/>
+      <w:r>
+        <w:t>. Chocolate bar cake bear claw donut I love cotton candy.</w:t>
+      </w:r>
+    </w:p>
+    <w:p>
+      <w:pPr>
+        <w:jc w:val="both"/>
+      </w:pPr>
+      <w:r>
+        <w:t xml:space="preserve">Chocolate </w:t>
+      </w:r>
+      <w:proofErr w:type="spellStart"/>
+      <w:r>
+        <w:t>chocolate</w:t>
+      </w:r>
+      <w:proofErr w:type="spellEnd"/>
+      <w:r>
+        <w:t xml:space="preserve"> candy. Bear claw cookie caramels. Cupcake fruitcake gingerbread cotton candy icing oat cake cupcake sweet roll. Chocolate tootsie roll marzipan croissant bonbon jelly-o I love. Cotton candy cake gingerbread tiramisu gingerbread sweet. Pie lemon drops cookie I love I love halvah. Biscuit sweet cotton candy wafer cotton candy. I love chocolate sweet sesame snaps I love halvah I love. Chocolate marshmallow I love muffin. Lemon drops gingerbread chocolate bar brownie powder sweet </w:t>
+      </w:r>
+      <w:proofErr w:type="gramStart"/>
+      <w:r>
+        <w:t>jelly beans</w:t>
+      </w:r>
+      <w:proofErr w:type="gramEnd"/>
+      <w:r>
+        <w:t xml:space="preserve"> sesame snaps topping. Donut gingerbread wafer. Cotton candy </w:t>
+      </w:r>
+      <w:proofErr w:type="spellStart"/>
+      <w:r>
+        <w:t>dragée</w:t>
+      </w:r>
+      <w:proofErr w:type="spellEnd"/>
+      <w:r>
+        <w:t xml:space="preserve"> bear claw carrot cake gummi bears sugar plum caramels powder.</w:t>
+      </w:r>
+    </w:p>
+    <w:p>
+      <w:pPr>
+        <w:jc w:val="both"/>
+      </w:pPr>
+      <w:proofErr w:type="gramStart"/>
+      <w:r>
+        <w:t>Jelly beans</w:t>
+      </w:r>
+      <w:proofErr w:type="gramEnd"/>
+      <w:r>
+        <w:t xml:space="preserve"> halvah I love jelly beans cupcake marzipan. Apple pie I love macaroon cotton candy gummies I love. Cupcake bear claw chocolate gingerbread sugar plum topping wafer. Wafer </w:t>
+      </w:r>
+      <w:proofErr w:type="gramStart"/>
+      <w:r>
+        <w:t>jelly beans</w:t>
+      </w:r>
+      <w:proofErr w:type="gramEnd"/>
+      <w:r>
+        <w:t xml:space="preserve"> croissant sugar plum I love cotton candy </w:t>
+      </w:r>
+      <w:proofErr w:type="spellStart"/>
+      <w:r>
+        <w:t>candy</w:t>
+      </w:r>
+      <w:proofErr w:type="spellEnd"/>
+      <w:r>
+        <w:t xml:space="preserve"> canes wafer soufflé. Danish </w:t>
+      </w:r>
+      <w:proofErr w:type="spellStart"/>
+      <w:r>
+        <w:t>liquorice</w:t>
+      </w:r>
+      <w:proofErr w:type="spellEnd"/>
+      <w:r>
+        <w:t xml:space="preserve"> marzipan topping </w:t>
+      </w:r>
+      <w:proofErr w:type="spellStart"/>
+      <w:r>
+        <w:t>chupa</w:t>
+      </w:r>
+      <w:proofErr w:type="spellEnd"/>
+      <w:r>
+        <w:t xml:space="preserve"> </w:t>
+      </w:r>
+      <w:proofErr w:type="spellStart"/>
+      <w:r>
+        <w:t>chups</w:t>
+      </w:r>
+      <w:proofErr w:type="spellEnd"/>
+      <w:r>
+        <w:t xml:space="preserve"> sweet cake I love. Brownie </w:t>
+      </w:r>
+      <w:proofErr w:type="spellStart"/>
+      <w:r>
+        <w:t>chupa</w:t>
+      </w:r>
+      <w:proofErr w:type="spellEnd"/>
+      <w:r>
+        <w:t xml:space="preserve"> </w:t>
+      </w:r>
+      <w:proofErr w:type="spellStart"/>
+      <w:r>
+        <w:t>chups</w:t>
+      </w:r>
+      <w:proofErr w:type="spellEnd"/>
+      <w:r>
+        <w:t xml:space="preserve"> biscuit bonbon pastry. Chocolate bar cheesecake I love. Lemon drops cotton candy I love soufflé I love caramels ice cream. Croissant donut pudding I love croissant I love chocolate bar. </w:t>
+      </w:r>
+      <w:proofErr w:type="gramStart"/>
+      <w:r>
+        <w:t>Caramels</w:t>
+      </w:r>
+      <w:proofErr w:type="gramEnd"/>
+      <w:r>
+        <w:t xml:space="preserve"> </w:t>
+      </w:r>
+      <w:proofErr w:type="spellStart"/>
+      <w:r>
+        <w:t>liquorice</w:t>
+      </w:r>
+      <w:proofErr w:type="spellEnd"/>
+      <w:r>
+        <w:t xml:space="preserve"> I love topping sugar plum cake. Brownie sesame snaps halvah chocolate I love marzipan halvah tiramisu. Soufflé cotton candy gummi bears caramels toffee I love chocolate bar pudding I love. Gummi bears </w:t>
+      </w:r>
+      <w:proofErr w:type="gramStart"/>
+      <w:r>
+        <w:t>jelly beans</w:t>
+      </w:r>
+      <w:proofErr w:type="gramEnd"/>
+      <w:r>
+        <w:t xml:space="preserve"> candy bear claw jelly-o pudding muffin.</w:t>
+      </w:r>
+    </w:p>
+    <w:p>
+      <w:pPr>
+        <w:jc w:val="both"/>
+      </w:pPr>
+      <w:r>
+        <w:t xml:space="preserve">Fruitcake oat cake </w:t>
+      </w:r>
+      <w:proofErr w:type="spellStart"/>
+      <w:r>
+        <w:t>dragée</w:t>
+      </w:r>
+      <w:proofErr w:type="spellEnd"/>
+      <w:r>
+        <w:t xml:space="preserve"> toffee I love pudding chocolate. Bonbon pudding cookie carrot cake I love jelly-o. Donut icing chocolate macaroon pudding </w:t>
+      </w:r>
+      <w:proofErr w:type="spellStart"/>
+      <w:r>
+        <w:t>liquorice</w:t>
+      </w:r>
+      <w:proofErr w:type="spellEnd"/>
+      <w:r>
+        <w:t xml:space="preserve"> cheesecake tart. Apple pie tootsie roll I love pie I love danish dessert tootsie roll lemon drops. Cotton candy toffee wafer danish. Cheesecake </w:t>
+      </w:r>
+      <w:proofErr w:type="spellStart"/>
+      <w:r>
+        <w:t>liquorice</w:t>
+      </w:r>
+      <w:proofErr w:type="spellEnd"/>
+      <w:r>
+        <w:t xml:space="preserve"> sesame snaps macaroon soufflé brownie chocolate cake. I love jujubes I love. Cookie biscuit lemon drops </w:t>
+      </w:r>
+      <w:proofErr w:type="spellStart"/>
+      <w:r>
+        <w:t>dragée</w:t>
+      </w:r>
+      <w:proofErr w:type="spellEnd"/>
+      <w:r>
+        <w:t xml:space="preserve"> I love. Tootsie roll danish </w:t>
+      </w:r>
+      <w:proofErr w:type="gramStart"/>
+      <w:r>
+        <w:t>jelly beans</w:t>
+      </w:r>
+      <w:proofErr w:type="gramEnd"/>
+      <w:r>
+        <w:t xml:space="preserve"> jelly </w:t>
+      </w:r>
+      <w:proofErr w:type="spellStart"/>
+      <w:r>
+        <w:t>jelly</w:t>
+      </w:r>
+      <w:proofErr w:type="spellEnd"/>
+      <w:r>
+        <w:t xml:space="preserve"> pie oat cake candy canes cheesecake. Brownie muffin toffee macaroon I love toffee carrot cake biscuit jujubes. Fruitcake gummi bears marshmallow apple pie croissant. Chocolate sweet fruitcake chocolate cake lemon drops soufflé jujubes cupcake. Oat cake macaroon </w:t>
+      </w:r>
+      <w:proofErr w:type="spellStart"/>
+      <w:r>
+        <w:t>chupa</w:t>
+      </w:r>
+      <w:proofErr w:type="spellEnd"/>
+      <w:r>
+        <w:t xml:space="preserve"> </w:t>
+      </w:r>
+      <w:proofErr w:type="spellStart"/>
+      <w:r>
+        <w:t>chups</w:t>
+      </w:r>
+      <w:proofErr w:type="spellEnd"/>
+      <w:r>
+        <w:t xml:space="preserve"> tiramisu jujubes icing cookie.</w:t>
       </w:r>
     </w:p>
     <w:sectPr>

</xml_diff>